<commit_message>
- Removed required in Name from City filter. - Changed GET to POST in city filter.
</commit_message>
<xml_diff>
--- a/002 - DOCUMENT/API Documentation/Olives/api_endpoints_places.docx
+++ b/002 - DOCUMENT/API Documentation/Olives/api_endpoints_places.docx
@@ -2113,16 +2113,7 @@
                 <w:sz w:val="20"/>
                 <w:szCs w:val="20"/>
               </w:rPr>
-              <w:t>Country with the given id cannot be found</w:t>
-            </w:r>
-            <w:r>
-              <w:rPr>
-                <w:rFonts w:ascii="Times New Roman" w:hAnsi="Times New Roman" w:cs="Times New Roman"/>
-                <w:color w:val="000000" w:themeColor="text1"/>
-                <w:sz w:val="20"/>
-                <w:szCs w:val="20"/>
-              </w:rPr>
-              <w:t>.</w:t>
+              <w:t>Country with the given id cannot be found.</w:t>
             </w:r>
           </w:p>
         </w:tc>
@@ -5952,16 +5943,7 @@
                 <w:sz w:val="20"/>
                 <w:szCs w:val="20"/>
               </w:rPr>
-              <w:t xml:space="preserve">Id of </w:t>
-            </w:r>
-            <w:r>
-              <w:rPr>
-                <w:rFonts w:ascii="Times New Roman" w:hAnsi="Times New Roman" w:cs="Times New Roman"/>
-                <w:color w:val="000000" w:themeColor="text1"/>
-                <w:sz w:val="20"/>
-                <w:szCs w:val="20"/>
-              </w:rPr>
-              <w:t>city</w:t>
+              <w:t>Id of city</w:t>
             </w:r>
           </w:p>
           <w:p>
@@ -7699,7 +7681,7 @@
                 <w:sz w:val="20"/>
                 <w:szCs w:val="20"/>
               </w:rPr>
-              <w:t>GET</w:t>
+              <w:t>POST</w:t>
             </w:r>
           </w:p>
         </w:tc>
@@ -7738,16 +7720,7 @@
                 <w:sz w:val="19"/>
                 <w:szCs w:val="19"/>
               </w:rPr>
-              <w:t>city</w:t>
-            </w:r>
-            <w:r>
-              <w:rPr>
-                <w:rFonts w:ascii="Consolas" w:hAnsi="Consolas" w:cs="Consolas"/>
-                <w:color w:val="A31515"/>
-                <w:sz w:val="19"/>
-                <w:szCs w:val="19"/>
-              </w:rPr>
-              <w:t>/filter</w:t>
+              <w:t>city/filter</w:t>
             </w:r>
           </w:p>
         </w:tc>
@@ -8430,8 +8403,10 @@
                 <w:sz w:val="20"/>
                 <w:szCs w:val="20"/>
               </w:rPr>
-              <w:t>Required</w:t>
-            </w:r>
+              <w:t>Optional</w:t>
+            </w:r>
+            <w:bookmarkStart w:id="0" w:name="_GoBack"/>
+            <w:bookmarkEnd w:id="0"/>
           </w:p>
         </w:tc>
       </w:tr>
@@ -10265,8 +10240,6 @@
               </w:rPr>
               <w:t>}</w:t>
             </w:r>
-            <w:bookmarkStart w:id="0" w:name="_GoBack"/>
-            <w:bookmarkEnd w:id="0"/>
           </w:p>
         </w:tc>
       </w:tr>
@@ -12141,6 +12114,7 @@
   <w:style w:type="character" w:default="1" w:styleId="DefaultParagraphFont">
     <w:name w:val="Default Paragraph Font"/>
     <w:uiPriority w:val="1"/>
+    <w:semiHidden/>
     <w:unhideWhenUsed/>
   </w:style>
   <w:style w:type="table" w:default="1" w:styleId="TableNormal">

</xml_diff>